<commit_message>
Final version of the plan
</commit_message>
<xml_diff>
--- a/plan.docx
+++ b/plan.docx
@@ -1,10 +1,10 @@
 
 <file path=word/document.xml><?xml version="1.0" encoding="utf-8"?>
-<w:document xmlns:wpc="http://schemas.microsoft.com/office/word/2010/wordprocessingCanvas" xmlns:cx="http://schemas.microsoft.com/office/drawing/2014/chartex" xmlns:cx1="http://schemas.microsoft.com/office/drawing/2015/9/8/chartex" xmlns:cx2="http://schemas.microsoft.com/office/drawing/2015/10/21/chartex" xmlns:cx3="http://schemas.microsoft.com/office/drawing/2016/5/9/chartex" xmlns:cx4="http://schemas.microsoft.com/office/drawing/2016/5/10/chartex" xmlns:cx5="http://schemas.microsoft.com/office/drawing/2016/5/11/chartex" xmlns:mc="http://schemas.openxmlformats.org/markup-compatibility/2006" xmlns:o="urn:schemas-microsoft-com:office:office" xmlns:r="http://schemas.openxmlformats.org/officeDocument/2006/relationships" xmlns:m="http://schemas.openxmlformats.org/officeDocument/2006/math" xmlns:v="urn:schemas-microsoft-com:vml" xmlns:wp14="http://schemas.microsoft.com/office/word/2010/wordprocessingDrawing" xmlns:wp="http://schemas.openxmlformats.org/drawingml/2006/wordprocessingDrawing" xmlns:w10="urn:schemas-microsoft-com:office:word" xmlns:w="http://schemas.openxmlformats.org/wordprocessingml/2006/main" xmlns:w14="http://schemas.microsoft.com/office/word/2010/wordml" xmlns:w15="http://schemas.microsoft.com/office/word/2012/wordml" xmlns:w16se="http://schemas.microsoft.com/office/word/2015/wordml/symex" xmlns:wpg="http://schemas.microsoft.com/office/word/2010/wordprocessingGroup" xmlns:wpi="http://schemas.microsoft.com/office/word/2010/wordprocessingInk" xmlns:wne="http://schemas.microsoft.com/office/word/2006/wordml" xmlns:wps="http://schemas.microsoft.com/office/word/2010/wordprocessingShape" mc:Ignorable="w14 w15 w16se wp14">
+<w:document xmlns:wpc="http://schemas.microsoft.com/office/word/2010/wordprocessingCanvas" xmlns:cx="http://schemas.microsoft.com/office/drawing/2014/chartex" xmlns:cx1="http://schemas.microsoft.com/office/drawing/2015/9/8/chartex" xmlns:cx2="http://schemas.microsoft.com/office/drawing/2015/10/21/chartex" xmlns:cx3="http://schemas.microsoft.com/office/drawing/2016/5/9/chartex" xmlns:cx4="http://schemas.microsoft.com/office/drawing/2016/5/10/chartex" xmlns:cx5="http://schemas.microsoft.com/office/drawing/2016/5/11/chartex" xmlns:cx6="http://schemas.microsoft.com/office/drawing/2016/5/12/chartex" xmlns:cx7="http://schemas.microsoft.com/office/drawing/2016/5/13/chartex" xmlns:cx8="http://schemas.microsoft.com/office/drawing/2016/5/14/chartex" xmlns:mc="http://schemas.openxmlformats.org/markup-compatibility/2006" xmlns:aink="http://schemas.microsoft.com/office/drawing/2016/ink" xmlns:am3d="http://schemas.microsoft.com/office/drawing/2017/model3d" xmlns:o="urn:schemas-microsoft-com:office:office" xmlns:r="http://schemas.openxmlformats.org/officeDocument/2006/relationships" xmlns:m="http://schemas.openxmlformats.org/officeDocument/2006/math" xmlns:v="urn:schemas-microsoft-com:vml" xmlns:wp14="http://schemas.microsoft.com/office/word/2010/wordprocessingDrawing" xmlns:wp="http://schemas.openxmlformats.org/drawingml/2006/wordprocessingDrawing" xmlns:w10="urn:schemas-microsoft-com:office:word" xmlns:w="http://schemas.openxmlformats.org/wordprocessingml/2006/main" xmlns:w14="http://schemas.microsoft.com/office/word/2010/wordml" xmlns:w15="http://schemas.microsoft.com/office/word/2012/wordml" xmlns:w16cid="http://schemas.microsoft.com/office/word/2016/wordml/cid" xmlns:w16se="http://schemas.microsoft.com/office/word/2015/wordml/symex" xmlns:wpg="http://schemas.microsoft.com/office/word/2010/wordprocessingGroup" xmlns:wpi="http://schemas.microsoft.com/office/word/2010/wordprocessingInk" xmlns:wne="http://schemas.microsoft.com/office/word/2006/wordml" xmlns:wps="http://schemas.microsoft.com/office/word/2010/wordprocessingShape" mc:Ignorable="w14 w15 w16se w16cid wp14">
   <w:body>
     <w:p>
       <w:pPr>
-        <w:pStyle w:val="Heading1"/>
+        <w:pStyle w:val="1"/>
         <w:jc w:val="center"/>
         <w:rPr>
           <w:rFonts w:ascii="Georgia" w:hAnsi="Georgia"/>
@@ -39,7 +39,7 @@
     </w:p>
     <w:p>
       <w:pPr>
-        <w:pStyle w:val="Heading2"/>
+        <w:pStyle w:val="2"/>
         <w:rPr>
           <w:rFonts w:ascii="Bell MT" w:hAnsi="Bell MT" w:cs="Times New Roman"/>
           <w:b/>
@@ -65,7 +65,7 @@
     </w:p>
     <w:p>
       <w:pPr>
-        <w:pStyle w:val="ListParagraph"/>
+        <w:pStyle w:val="a3"/>
         <w:numPr>
           <w:ilvl w:val="0"/>
           <w:numId w:val="1"/>
@@ -133,7 +133,7 @@
     </w:p>
     <w:p>
       <w:pPr>
-        <w:pStyle w:val="ListParagraph"/>
+        <w:pStyle w:val="a3"/>
         <w:numPr>
           <w:ilvl w:val="0"/>
           <w:numId w:val="1"/>
@@ -182,7 +182,7 @@
     </w:p>
     <w:p>
       <w:pPr>
-        <w:pStyle w:val="ListParagraph"/>
+        <w:pStyle w:val="a3"/>
         <w:numPr>
           <w:ilvl w:val="0"/>
           <w:numId w:val="1"/>
@@ -237,7 +237,7 @@
     </w:p>
     <w:p>
       <w:pPr>
-        <w:pStyle w:val="ListParagraph"/>
+        <w:pStyle w:val="a3"/>
         <w:numPr>
           <w:ilvl w:val="0"/>
           <w:numId w:val="1"/>
@@ -286,7 +286,7 @@
     </w:p>
     <w:p>
       <w:pPr>
-        <w:pStyle w:val="ListParagraph"/>
+        <w:pStyle w:val="a3"/>
         <w:numPr>
           <w:ilvl w:val="0"/>
           <w:numId w:val="1"/>
@@ -361,7 +361,7 @@
     </w:p>
     <w:p>
       <w:pPr>
-        <w:pStyle w:val="ListParagraph"/>
+        <w:pStyle w:val="a3"/>
         <w:numPr>
           <w:ilvl w:val="0"/>
           <w:numId w:val="1"/>
@@ -410,7 +410,7 @@
     </w:p>
     <w:p>
       <w:pPr>
-        <w:pStyle w:val="ListParagraph"/>
+        <w:pStyle w:val="a3"/>
         <w:numPr>
           <w:ilvl w:val="0"/>
           <w:numId w:val="1"/>
@@ -471,7 +471,7 @@
     </w:p>
     <w:p>
       <w:pPr>
-        <w:pStyle w:val="ListParagraph"/>
+        <w:pStyle w:val="a3"/>
         <w:numPr>
           <w:ilvl w:val="0"/>
           <w:numId w:val="1"/>
@@ -526,7 +526,7 @@
     </w:p>
     <w:p>
       <w:pPr>
-        <w:pStyle w:val="ListParagraph"/>
+        <w:pStyle w:val="a3"/>
         <w:numPr>
           <w:ilvl w:val="0"/>
           <w:numId w:val="1"/>
@@ -582,7 +582,7 @@
     </w:p>
     <w:p>
       <w:pPr>
-        <w:pStyle w:val="ListParagraph"/>
+        <w:pStyle w:val="a3"/>
         <w:numPr>
           <w:ilvl w:val="0"/>
           <w:numId w:val="1"/>
@@ -709,7 +709,7 @@
     </w:p>
     <w:p>
       <w:pPr>
-        <w:pStyle w:val="Heading2"/>
+        <w:pStyle w:val="2"/>
         <w:rPr>
           <w:rFonts w:ascii="Bell MT" w:hAnsi="Bell MT" w:cs="Times New Roman"/>
           <w:b/>
@@ -750,7 +750,7 @@
     </w:p>
     <w:p>
       <w:pPr>
-        <w:pStyle w:val="ListParagraph"/>
+        <w:pStyle w:val="a3"/>
         <w:numPr>
           <w:ilvl w:val="0"/>
           <w:numId w:val="2"/>
@@ -789,7 +789,7 @@
     </w:p>
     <w:p>
       <w:pPr>
-        <w:pStyle w:val="ListParagraph"/>
+        <w:pStyle w:val="a3"/>
         <w:numPr>
           <w:ilvl w:val="0"/>
           <w:numId w:val="2"/>
@@ -820,7 +820,7 @@
     </w:p>
     <w:p>
       <w:pPr>
-        <w:pStyle w:val="ListParagraph"/>
+        <w:pStyle w:val="a3"/>
         <w:numPr>
           <w:ilvl w:val="0"/>
           <w:numId w:val="2"/>
@@ -851,7 +851,7 @@
     </w:p>
     <w:p>
       <w:pPr>
-        <w:pStyle w:val="ListParagraph"/>
+        <w:pStyle w:val="a3"/>
         <w:numPr>
           <w:ilvl w:val="0"/>
           <w:numId w:val="2"/>
@@ -912,7 +912,7 @@
     </w:p>
     <w:p>
       <w:pPr>
-        <w:pStyle w:val="ListParagraph"/>
+        <w:pStyle w:val="a3"/>
         <w:numPr>
           <w:ilvl w:val="0"/>
           <w:numId w:val="2"/>
@@ -986,7 +986,7 @@
     </w:p>
     <w:p>
       <w:pPr>
-        <w:pStyle w:val="ListParagraph"/>
+        <w:pStyle w:val="a3"/>
         <w:numPr>
           <w:ilvl w:val="0"/>
           <w:numId w:val="2"/>
@@ -1017,7 +1017,7 @@
     </w:p>
     <w:p>
       <w:pPr>
-        <w:pStyle w:val="ListParagraph"/>
+        <w:pStyle w:val="a3"/>
         <w:numPr>
           <w:ilvl w:val="0"/>
           <w:numId w:val="2"/>
@@ -1048,7 +1048,7 @@
     </w:p>
     <w:p>
       <w:pPr>
-        <w:pStyle w:val="ListParagraph"/>
+        <w:pStyle w:val="a3"/>
         <w:numPr>
           <w:ilvl w:val="0"/>
           <w:numId w:val="2"/>
@@ -1105,7 +1105,7 @@
     </w:p>
     <w:p>
       <w:pPr>
-        <w:pStyle w:val="ListParagraph"/>
+        <w:pStyle w:val="a3"/>
         <w:numPr>
           <w:ilvl w:val="0"/>
           <w:numId w:val="5"/>
@@ -1130,7 +1130,7 @@
     </w:p>
     <w:p>
       <w:pPr>
-        <w:pStyle w:val="ListParagraph"/>
+        <w:pStyle w:val="a3"/>
         <w:numPr>
           <w:ilvl w:val="0"/>
           <w:numId w:val="5"/>
@@ -1161,7 +1161,7 @@
     </w:p>
     <w:p>
       <w:pPr>
-        <w:pStyle w:val="ListParagraph"/>
+        <w:pStyle w:val="a3"/>
         <w:numPr>
           <w:ilvl w:val="0"/>
           <w:numId w:val="5"/>
@@ -1192,7 +1192,7 @@
     </w:p>
     <w:p>
       <w:pPr>
-        <w:pStyle w:val="ListParagraph"/>
+        <w:pStyle w:val="a3"/>
         <w:numPr>
           <w:ilvl w:val="0"/>
           <w:numId w:val="5"/>
@@ -1238,7 +1238,7 @@
     </w:p>
     <w:p>
       <w:pPr>
-        <w:pStyle w:val="Heading2"/>
+        <w:pStyle w:val="2"/>
         <w:rPr>
           <w:rFonts w:ascii="Bell MT" w:hAnsi="Bell MT" w:cs="Times New Roman"/>
           <w:b/>
@@ -1523,7 +1523,21 @@
         <w:rPr>
           <w:szCs w:val="24"/>
         </w:rPr>
-        <w:t>l the indexes of the abilities.</w:t>
+        <w:t xml:space="preserve">l the indexes which are integers of the functions. </w:t>
+      </w:r>
+      <w:proofErr w:type="gramStart"/>
+      <w:r>
+        <w:rPr>
+          <w:szCs w:val="24"/>
+        </w:rPr>
+        <w:t>Later on</w:t>
+      </w:r>
+      <w:proofErr w:type="gramEnd"/>
+      <w:r>
+        <w:rPr>
+          <w:szCs w:val="24"/>
+        </w:rPr>
+        <w:t xml:space="preserve">, when we use the ability of a minion, we would pass the value in the minion’s ability vector into the function then those ability functions will be called. </w:t>
       </w:r>
     </w:p>
     <w:p>
@@ -1559,10 +1573,21 @@
         <w:t xml:space="preserve">We would </w:t>
       </w:r>
       <w:r>
-        <w:t>implement an interface called graphics and make it be a subclass of board class. This class would has</w:t>
-      </w:r>
-      <w:r>
-        <w:t xml:space="preserve"> a Xwindow as its field. We </w:t>
+        <w:t>implement an interface called graphics and make it be a subclass of b</w:t>
+      </w:r>
+      <w:r>
+        <w:t>oard class. This class would have</w:t>
+      </w:r>
+      <w:r>
+        <w:t xml:space="preserve"> a </w:t>
+      </w:r>
+      <w:proofErr w:type="spellStart"/>
+      <w:r>
+        <w:t>Xwindow</w:t>
+      </w:r>
+      <w:proofErr w:type="spellEnd"/>
+      <w:r>
+        <w:t xml:space="preserve"> as its field. We </w:t>
       </w:r>
       <w:r>
         <w:t>would create a</w:t>
@@ -1571,104 +1596,115 @@
         <w:t>n</w:t>
       </w:r>
       <w:r>
-        <w:t xml:space="preserve"> Xwindow in the main class and pass it to the graphics class. </w:t>
+        <w:t xml:space="preserve"> </w:t>
+      </w:r>
+      <w:proofErr w:type="spellStart"/>
+      <w:r>
+        <w:t>Xwindow</w:t>
+      </w:r>
+      <w:proofErr w:type="spellEnd"/>
+      <w:r>
+        <w:t xml:space="preserve"> in the main class and pass it to the graphics class. </w:t>
       </w:r>
       <w:r>
         <w:t xml:space="preserve">We may modify the board class and but leave other classes unchanged. </w:t>
       </w:r>
-    </w:p>
-    <w:p/>
-    <w:p>
-      <w:pPr>
-        <w:rPr>
-          <w:b/>
-        </w:rPr>
-      </w:pPr>
-      <w:r>
-        <w:rPr>
-          <w:rFonts w:hint="eastAsia"/>
-          <w:b/>
-        </w:rPr>
-        <w:t>5.</w:t>
-      </w:r>
-      <w:r>
-        <w:rPr>
-          <w:b/>
-        </w:rPr>
-        <w:t xml:space="preserve"> Describe your additions to the g</w:t>
-      </w:r>
-      <w:r>
-        <w:rPr>
-          <w:b/>
-        </w:rPr>
-        <w:t>ame. How do you expect them to a</w:t>
-      </w:r>
-      <w:r>
-        <w:rPr>
-          <w:b/>
-        </w:rPr>
-        <w:t>ffect your organization of Sorcery’s code compared to if they were not there? Which object-oriented programming concepts were used in your solution?</w:t>
-      </w:r>
-    </w:p>
-    <w:p/>
-    <w:p>
-      <w:r>
-        <w:t>We would add a timer and display on the screen</w:t>
-      </w:r>
-      <w:r>
-        <w:t>, or else the game</w:t>
-      </w:r>
-      <w:r>
-        <w:t xml:space="preserve"> </w:t>
-      </w:r>
-      <w:r>
-        <w:t>might stay on one player’s turn forever</w:t>
-      </w:r>
-      <w:r>
-        <w:t xml:space="preserve">. This will simply add an extra class called time and the board class </w:t>
-      </w:r>
-      <w:r>
-        <w:lastRenderedPageBreak/>
-        <w:t xml:space="preserve">may have a time class. </w:t>
-      </w:r>
-    </w:p>
-    <w:p/>
-    <w:p>
-      <w:r>
-        <w:t xml:space="preserve">We also want to add a menu to the scoreboard so that the player would know what options he/she has. We still need to </w:t>
-      </w:r>
-      <w:r>
-        <w:t xml:space="preserve">modify the scoreboard class, but </w:t>
-      </w:r>
-      <w:r>
-        <w:t xml:space="preserve">we </w:t>
-      </w:r>
-      <w:r>
-        <w:t xml:space="preserve">know we </w:t>
-      </w:r>
-      <w:r>
-        <w:t xml:space="preserve">would have an extra class called menu. </w:t>
-      </w:r>
-    </w:p>
-    <w:p/>
-    <w:p>
-      <w:r>
-        <w:t>The player would also have abilities, there are two abilities at all. Each player would choose one by chance. We would add an extra field in the player class and one extra public method called useAbility to use player’s ability. We would also modify the scoreboard class to let display the ability de</w:t>
-      </w:r>
-      <w:r>
-        <w:t>scription.</w:t>
-      </w:r>
-    </w:p>
-    <w:p/>
-    <w:p>
-      <w:r>
-        <w:t>More additions might be in the final version of our game.</w:t>
+      <w:r>
+        <w:t xml:space="preserve">Maybe we would use an observer pattern just like the previous assignment. </w:t>
       </w:r>
       <w:bookmarkStart w:id="0" w:name="_GoBack"/>
       <w:bookmarkEnd w:id="0"/>
     </w:p>
     <w:p/>
+    <w:p>
+      <w:pPr>
+        <w:rPr>
+          <w:b/>
+        </w:rPr>
+      </w:pPr>
+      <w:r>
+        <w:rPr>
+          <w:rFonts w:hint="eastAsia"/>
+          <w:b/>
+        </w:rPr>
+        <w:t>5.</w:t>
+      </w:r>
+      <w:r>
+        <w:rPr>
+          <w:b/>
+        </w:rPr>
+        <w:t xml:space="preserve"> Describe your additions to the g</w:t>
+      </w:r>
+      <w:r>
+        <w:rPr>
+          <w:b/>
+        </w:rPr>
+        <w:t>ame. How do you expect them to a</w:t>
+      </w:r>
+      <w:r>
+        <w:rPr>
+          <w:b/>
+        </w:rPr>
+        <w:t>ffect your organization of Sorcery’s code compared to if they were not there? Which object-oriented programming concepts were used in your solution?</w:t>
+      </w:r>
+    </w:p>
     <w:p/>
+    <w:p>
+      <w:r>
+        <w:t>We would add a timer and display on the screen</w:t>
+      </w:r>
+      <w:r>
+        <w:t>, or else the game</w:t>
+      </w:r>
+      <w:r>
+        <w:t xml:space="preserve"> </w:t>
+      </w:r>
+      <w:r>
+        <w:t>might stay on one player’s turn forever</w:t>
+      </w:r>
+      <w:r>
+        <w:t xml:space="preserve">. This will simply add an extra class called time and the board class may have a time class. </w:t>
+      </w:r>
+    </w:p>
+    <w:p/>
+    <w:p>
+      <w:r>
+        <w:t xml:space="preserve">We also want to add a menu to the scoreboard so that the player would know what options he/she has. We still need to </w:t>
+      </w:r>
+      <w:r>
+        <w:t xml:space="preserve">modify the scoreboard class, but </w:t>
+      </w:r>
+      <w:r>
+        <w:t xml:space="preserve">we </w:t>
+      </w:r>
+      <w:r>
+        <w:t xml:space="preserve">know we </w:t>
+      </w:r>
+      <w:r>
+        <w:t xml:space="preserve">would have an extra class called menu. </w:t>
+      </w:r>
+    </w:p>
+    <w:p/>
+    <w:p>
+      <w:r>
+        <w:t>The player would also have abilities, there are two abilities at all. Each player would choose one by chance. We would add an extra field in the player class and one extra public method called useAbility to use player’s ability. We would also modify the scoreboard class to let display the ability de</w:t>
+      </w:r>
+      <w:r>
+        <w:t>scription.</w:t>
+      </w:r>
+    </w:p>
+    <w:p/>
+    <w:p>
+      <w:r>
+        <w:t>More additions might be in the final version of our game.</w:t>
+      </w:r>
+    </w:p>
+    <w:p/>
+    <w:p>
+      <w:r>
+        <w:t xml:space="preserve">The OOP concepts used in our solution are polymorphism, inheritance and encapsulation. </w:t>
+      </w:r>
+    </w:p>
     <w:p>
       <w:pPr>
         <w:rPr>
@@ -1687,7 +1723,7 @@
 </file>
 
 <file path=word/numbering.xml><?xml version="1.0" encoding="utf-8"?>
-<w:numbering xmlns:wpc="http://schemas.microsoft.com/office/word/2010/wordprocessingCanvas" xmlns:cx="http://schemas.microsoft.com/office/drawing/2014/chartex" xmlns:cx1="http://schemas.microsoft.com/office/drawing/2015/9/8/chartex" xmlns:cx2="http://schemas.microsoft.com/office/drawing/2015/10/21/chartex" xmlns:cx3="http://schemas.microsoft.com/office/drawing/2016/5/9/chartex" xmlns:cx4="http://schemas.microsoft.com/office/drawing/2016/5/10/chartex" xmlns:cx5="http://schemas.microsoft.com/office/drawing/2016/5/11/chartex" xmlns:mc="http://schemas.openxmlformats.org/markup-compatibility/2006" xmlns:o="urn:schemas-microsoft-com:office:office" xmlns:r="http://schemas.openxmlformats.org/officeDocument/2006/relationships" xmlns:m="http://schemas.openxmlformats.org/officeDocument/2006/math" xmlns:v="urn:schemas-microsoft-com:vml" xmlns:wp14="http://schemas.microsoft.com/office/word/2010/wordprocessingDrawing" xmlns:wp="http://schemas.openxmlformats.org/drawingml/2006/wordprocessingDrawing" xmlns:w10="urn:schemas-microsoft-com:office:word" xmlns:w="http://schemas.openxmlformats.org/wordprocessingml/2006/main" xmlns:w14="http://schemas.microsoft.com/office/word/2010/wordml" xmlns:w15="http://schemas.microsoft.com/office/word/2012/wordml" xmlns:w16se="http://schemas.microsoft.com/office/word/2015/wordml/symex" xmlns:wpg="http://schemas.microsoft.com/office/word/2010/wordprocessingGroup" xmlns:wpi="http://schemas.microsoft.com/office/word/2010/wordprocessingInk" xmlns:wne="http://schemas.microsoft.com/office/word/2006/wordml" xmlns:wps="http://schemas.microsoft.com/office/word/2010/wordprocessingShape" mc:Ignorable="w14 w15 w16se wp14">
+<w:numbering xmlns:wpc="http://schemas.microsoft.com/office/word/2010/wordprocessingCanvas" xmlns:cx="http://schemas.microsoft.com/office/drawing/2014/chartex" xmlns:cx1="http://schemas.microsoft.com/office/drawing/2015/9/8/chartex" xmlns:cx2="http://schemas.microsoft.com/office/drawing/2015/10/21/chartex" xmlns:cx3="http://schemas.microsoft.com/office/drawing/2016/5/9/chartex" xmlns:cx4="http://schemas.microsoft.com/office/drawing/2016/5/10/chartex" xmlns:cx5="http://schemas.microsoft.com/office/drawing/2016/5/11/chartex" xmlns:cx6="http://schemas.microsoft.com/office/drawing/2016/5/12/chartex" xmlns:cx7="http://schemas.microsoft.com/office/drawing/2016/5/13/chartex" xmlns:cx8="http://schemas.microsoft.com/office/drawing/2016/5/14/chartex" xmlns:mc="http://schemas.openxmlformats.org/markup-compatibility/2006" xmlns:aink="http://schemas.microsoft.com/office/drawing/2016/ink" xmlns:am3d="http://schemas.microsoft.com/office/drawing/2017/model3d" xmlns:o="urn:schemas-microsoft-com:office:office" xmlns:r="http://schemas.openxmlformats.org/officeDocument/2006/relationships" xmlns:m="http://schemas.openxmlformats.org/officeDocument/2006/math" xmlns:v="urn:schemas-microsoft-com:vml" xmlns:wp14="http://schemas.microsoft.com/office/word/2010/wordprocessingDrawing" xmlns:wp="http://schemas.openxmlformats.org/drawingml/2006/wordprocessingDrawing" xmlns:w10="urn:schemas-microsoft-com:office:word" xmlns:w="http://schemas.openxmlformats.org/wordprocessingml/2006/main" xmlns:w14="http://schemas.microsoft.com/office/word/2010/wordml" xmlns:w15="http://schemas.microsoft.com/office/word/2012/wordml" xmlns:w16cid="http://schemas.microsoft.com/office/word/2016/wordml/cid" xmlns:w16se="http://schemas.microsoft.com/office/word/2015/wordml/symex" xmlns:wpg="http://schemas.microsoft.com/office/word/2010/wordprocessingGroup" xmlns:wpi="http://schemas.microsoft.com/office/word/2010/wordprocessingInk" xmlns:wne="http://schemas.microsoft.com/office/word/2006/wordml" xmlns:wps="http://schemas.microsoft.com/office/word/2010/wordprocessingShape" mc:Ignorable="w14 w15 w16se w16cid wp14">
   <w:abstractNum w:abstractNumId="0" w15:restartNumberingAfterBreak="0">
     <w:nsid w:val="042C3989"/>
     <w:multiLevelType w:val="hybridMultilevel"/>
@@ -2197,7 +2233,7 @@
 </file>
 
 <file path=word/styles.xml><?xml version="1.0" encoding="utf-8"?>
-<w:styles xmlns:mc="http://schemas.openxmlformats.org/markup-compatibility/2006" xmlns:r="http://schemas.openxmlformats.org/officeDocument/2006/relationships" xmlns:w="http://schemas.openxmlformats.org/wordprocessingml/2006/main" xmlns:w14="http://schemas.microsoft.com/office/word/2010/wordml" xmlns:w15="http://schemas.microsoft.com/office/word/2012/wordml" xmlns:w16se="http://schemas.microsoft.com/office/word/2015/wordml/symex" mc:Ignorable="w14 w15 w16se">
+<w:styles xmlns:mc="http://schemas.openxmlformats.org/markup-compatibility/2006" xmlns:r="http://schemas.openxmlformats.org/officeDocument/2006/relationships" xmlns:w="http://schemas.openxmlformats.org/wordprocessingml/2006/main" xmlns:w14="http://schemas.microsoft.com/office/word/2010/wordml" xmlns:w15="http://schemas.microsoft.com/office/word/2012/wordml" xmlns:w16cid="http://schemas.microsoft.com/office/word/2016/wordml/cid" xmlns:w16se="http://schemas.microsoft.com/office/word/2015/wordml/symex" mc:Ignorable="w14 w15 w16se w16cid">
   <w:docDefaults>
     <w:rPrDefault>
       <w:rPr>
@@ -2210,7 +2246,7 @@
     </w:rPrDefault>
     <w:pPrDefault/>
   </w:docDefaults>
-  <w:latentStyles w:defLockedState="0" w:defUIPriority="99" w:defSemiHidden="0" w:defUnhideWhenUsed="0" w:defQFormat="0" w:count="374">
+  <w:latentStyles w:defLockedState="0" w:defUIPriority="99" w:defSemiHidden="0" w:defUnhideWhenUsed="0" w:defQFormat="0" w:count="375">
     <w:lsdException w:name="Normal" w:uiPriority="0" w:qFormat="1"/>
     <w:lsdException w:name="heading 1" w:uiPriority="9" w:qFormat="1"/>
     <w:lsdException w:name="heading 2" w:semiHidden="1" w:uiPriority="9" w:unhideWhenUsed="1" w:qFormat="1"/>
@@ -2316,7 +2352,6 @@
     <w:lsdException w:name="HTML Sample" w:semiHidden="1" w:unhideWhenUsed="1"/>
     <w:lsdException w:name="HTML Typewriter" w:semiHidden="1" w:unhideWhenUsed="1"/>
     <w:lsdException w:name="HTML Variable" w:semiHidden="1" w:unhideWhenUsed="1"/>
-    <w:lsdException w:name="Normal Table" w:semiHidden="1" w:unhideWhenUsed="1"/>
     <w:lsdException w:name="annotation subject" w:semiHidden="1" w:unhideWhenUsed="1"/>
     <w:lsdException w:name="No List" w:semiHidden="1" w:unhideWhenUsed="1"/>
     <w:lsdException w:name="Outline List 1" w:semiHidden="1" w:unhideWhenUsed="1"/>
@@ -2363,10 +2398,8 @@
     <w:lsdException w:name="Table Subtle 2" w:semiHidden="1" w:unhideWhenUsed="1"/>
     <w:lsdException w:name="Table Web 1" w:semiHidden="1" w:unhideWhenUsed="1"/>
     <w:lsdException w:name="Table Web 2" w:semiHidden="1" w:unhideWhenUsed="1"/>
-    <w:lsdException w:name="Table Web 3" w:semiHidden="1" w:unhideWhenUsed="1"/>
     <w:lsdException w:name="Balloon Text" w:semiHidden="1" w:unhideWhenUsed="1"/>
     <w:lsdException w:name="Table Grid" w:uiPriority="39"/>
-    <w:lsdException w:name="Table Theme" w:semiHidden="1" w:unhideWhenUsed="1"/>
     <w:lsdException w:name="Placeholder Text" w:semiHidden="1"/>
     <w:lsdException w:name="No Spacing" w:uiPriority="1" w:qFormat="1"/>
     <w:lsdException w:name="Light Shading" w:uiPriority="60"/>
@@ -2585,8 +2618,9 @@
     <w:lsdException w:name="Mention" w:semiHidden="1" w:unhideWhenUsed="1"/>
     <w:lsdException w:name="Smart Hyperlink" w:semiHidden="1" w:unhideWhenUsed="1"/>
     <w:lsdException w:name="Hashtag" w:semiHidden="1" w:unhideWhenUsed="1"/>
+    <w:lsdException w:name="Unresolved Mention" w:semiHidden="1" w:unhideWhenUsed="1"/>
   </w:latentStyles>
-  <w:style w:type="paragraph" w:default="1" w:styleId="Normal">
+  <w:style w:type="paragraph" w:default="1" w:styleId="a">
     <w:name w:val="Normal"/>
     <w:qFormat/>
     <w:pPr>
@@ -2594,11 +2628,11 @@
       <w:jc w:val="both"/>
     </w:pPr>
   </w:style>
-  <w:style w:type="paragraph" w:styleId="Heading1">
+  <w:style w:type="paragraph" w:styleId="1">
     <w:name w:val="heading 1"/>
-    <w:basedOn w:val="Normal"/>
-    <w:next w:val="Normal"/>
-    <w:link w:val="Heading1Char"/>
+    <w:basedOn w:val="a"/>
+    <w:next w:val="a"/>
+    <w:link w:val="10"/>
     <w:uiPriority w:val="9"/>
     <w:qFormat/>
     <w:rsid w:val="00CF5DA2"/>
@@ -2615,11 +2649,11 @@
       <w:szCs w:val="32"/>
     </w:rPr>
   </w:style>
-  <w:style w:type="paragraph" w:styleId="Heading2">
+  <w:style w:type="paragraph" w:styleId="2">
     <w:name w:val="heading 2"/>
-    <w:basedOn w:val="Normal"/>
-    <w:next w:val="Normal"/>
-    <w:link w:val="Heading2Char"/>
+    <w:basedOn w:val="a"/>
+    <w:next w:val="a"/>
+    <w:link w:val="20"/>
     <w:uiPriority w:val="9"/>
     <w:unhideWhenUsed/>
     <w:qFormat/>
@@ -2637,13 +2671,13 @@
       <w:szCs w:val="26"/>
     </w:rPr>
   </w:style>
-  <w:style w:type="character" w:default="1" w:styleId="DefaultParagraphFont">
+  <w:style w:type="character" w:default="1" w:styleId="a0">
     <w:name w:val="Default Paragraph Font"/>
     <w:uiPriority w:val="1"/>
     <w:semiHidden/>
     <w:unhideWhenUsed/>
   </w:style>
-  <w:style w:type="table" w:default="1" w:styleId="TableNormal">
+  <w:style w:type="table" w:default="1" w:styleId="a1">
     <w:name w:val="Normal Table"/>
     <w:uiPriority w:val="99"/>
     <w:semiHidden/>
@@ -2658,15 +2692,15 @@
       </w:tblCellMar>
     </w:tblPr>
   </w:style>
-  <w:style w:type="numbering" w:default="1" w:styleId="NoList">
+  <w:style w:type="numbering" w:default="1" w:styleId="a2">
     <w:name w:val="No List"/>
     <w:uiPriority w:val="99"/>
     <w:semiHidden/>
     <w:unhideWhenUsed/>
   </w:style>
-  <w:style w:type="paragraph" w:styleId="ListParagraph">
+  <w:style w:type="paragraph" w:styleId="a3">
     <w:name w:val="List Paragraph"/>
-    <w:basedOn w:val="Normal"/>
+    <w:basedOn w:val="a"/>
     <w:uiPriority w:val="34"/>
     <w:qFormat/>
     <w:rsid w:val="00B53EAE"/>
@@ -2674,10 +2708,10 @@
       <w:ind w:firstLineChars="200" w:firstLine="420"/>
     </w:pPr>
   </w:style>
-  <w:style w:type="character" w:customStyle="1" w:styleId="Heading1Char">
-    <w:name w:val="Heading 1 Char"/>
-    <w:basedOn w:val="DefaultParagraphFont"/>
-    <w:link w:val="Heading1"/>
+  <w:style w:type="character" w:customStyle="1" w:styleId="10">
+    <w:name w:val="标题 1 字符"/>
+    <w:basedOn w:val="a0"/>
+    <w:link w:val="1"/>
     <w:uiPriority w:val="9"/>
     <w:rsid w:val="00CF5DA2"/>
     <w:rPr>
@@ -2687,10 +2721,10 @@
       <w:szCs w:val="32"/>
     </w:rPr>
   </w:style>
-  <w:style w:type="character" w:customStyle="1" w:styleId="Heading2Char">
-    <w:name w:val="Heading 2 Char"/>
-    <w:basedOn w:val="DefaultParagraphFont"/>
-    <w:link w:val="Heading2"/>
+  <w:style w:type="character" w:customStyle="1" w:styleId="20">
+    <w:name w:val="标题 2 字符"/>
+    <w:basedOn w:val="a0"/>
+    <w:link w:val="2"/>
     <w:uiPriority w:val="9"/>
     <w:rsid w:val="00F94E74"/>
     <w:rPr>

</xml_diff>